<commit_message>
docs: Add research question to PICO Framework
</commit_message>
<xml_diff>
--- a/resources/publications/PICO Framework.docx
+++ b/resources/publications/PICO Framework.docx
@@ -230,7 +230,39 @@
     </w:p>
     <w:p>
       <w:r>
-        <w:t>There will be some kind of measure that is consistently used across years or geography to measure the rate (%) or absolute numbers of homelessness</w:t>
+        <w:t xml:space="preserve">There will be </w:t>
+      </w:r>
+      <w:proofErr w:type="gramStart"/>
+      <w:r>
+        <w:t>some kind of measure</w:t>
+      </w:r>
+      <w:proofErr w:type="gramEnd"/>
+      <w:r>
+        <w:t xml:space="preserve"> that is consistently used across years or geography to measure the rate (%) or absolute numbers of homelessness</w:t>
+      </w:r>
+    </w:p>
+    <w:p>
+      <w:pPr>
+        <w:rPr>
+          <w:b/>
+        </w:rPr>
+      </w:pPr>
+      <w:r>
+        <w:rPr>
+          <w:b/>
+        </w:rPr>
+        <w:t>Question</w:t>
+      </w:r>
+    </w:p>
+    <w:p>
+      <w:r>
+        <w:t>For people who experience homelessness in the United States, what are the structural or systemic factors that that are associated with changes in homelessness?</w:t>
+      </w:r>
+    </w:p>
+    <w:p/>
+    <w:p>
+      <w:r>
+        <w:t>Does the number (or rate) of people who experience homelessness [in X state in the United States] change as [factor] increases or decreases?</w:t>
       </w:r>
       <w:bookmarkStart w:id="0" w:name="_GoBack"/>
       <w:bookmarkEnd w:id="0"/>

</xml_diff>